<commit_message>
add new mvc and seq
</commit_message>
<xml_diff>
--- a/5730213023.docx
+++ b/5730213023.docx
@@ -74,9 +74,9 @@
         </w:rPr>
         <w:drawing>
           <wp:inline distT="0" distB="0" distL="0" distR="0">
-            <wp:extent cx="5381501" cy="2392045"/>
-            <wp:effectExtent l="0" t="0" r="0" b="8255"/>
-            <wp:docPr id="2" name="Grafik 2"/>
+            <wp:extent cx="5731510" cy="3759200"/>
+            <wp:effectExtent l="0" t="0" r="0" b="0"/>
+            <wp:docPr id="10" name="Grafik 10"/>
             <wp:cNvGraphicFramePr>
               <a:graphicFrameLocks xmlns:a="http://schemas.openxmlformats.org/drawingml/2006/main" noChangeAspect="1"/>
             </wp:cNvGraphicFramePr>
@@ -84,7 +84,7 @@
               <a:graphicData uri="http://schemas.openxmlformats.org/drawingml/2006/picture">
                 <pic:pic xmlns:pic="http://schemas.openxmlformats.org/drawingml/2006/picture">
                   <pic:nvPicPr>
-                    <pic:cNvPr id="2" name="capture-20161103-000448.png"/>
+                    <pic:cNvPr id="10" name="mvc (3).png"/>
                     <pic:cNvPicPr/>
                   </pic:nvPicPr>
                   <pic:blipFill>
@@ -102,7 +102,7 @@
                   <pic:spPr>
                     <a:xfrm>
                       <a:off x="0" y="0"/>
-                      <a:ext cx="5398813" cy="2399740"/>
+                      <a:ext cx="5731510" cy="3759200"/>
                     </a:xfrm>
                     <a:prstGeom prst="rect">
                       <a:avLst/>
@@ -119,15 +119,36 @@
       <w:pPr>
         <w:jc w:val="center"/>
       </w:pPr>
+    </w:p>
+    <w:p>
+      <w:pPr>
+        <w:jc w:val="center"/>
+      </w:pPr>
+    </w:p>
+    <w:p>
+      <w:pPr>
+        <w:jc w:val="center"/>
+      </w:pPr>
+    </w:p>
+    <w:p>
+      <w:pPr>
+        <w:jc w:val="center"/>
+      </w:pPr>
+    </w:p>
+    <w:p>
+      <w:pPr>
+        <w:jc w:val="center"/>
+      </w:pPr>
       <w:r>
         <w:rPr>
           <w:noProof/>
         </w:rPr>
+        <w:lastRenderedPageBreak/>
         <w:drawing>
           <wp:inline distT="0" distB="0" distL="0" distR="0">
-            <wp:extent cx="5506720" cy="2615914"/>
-            <wp:effectExtent l="0" t="0" r="0" b="0"/>
-            <wp:docPr id="3" name="Grafik 3"/>
+            <wp:extent cx="5731510" cy="2910840"/>
+            <wp:effectExtent l="0" t="0" r="2540" b="3810"/>
+            <wp:docPr id="13" name="Grafik 13"/>
             <wp:cNvGraphicFramePr>
               <a:graphicFrameLocks xmlns:a="http://schemas.openxmlformats.org/drawingml/2006/main" noChangeAspect="1"/>
             </wp:cNvGraphicFramePr>
@@ -135,7 +156,7 @@
               <a:graphicData uri="http://schemas.openxmlformats.org/drawingml/2006/picture">
                 <pic:pic xmlns:pic="http://schemas.openxmlformats.org/drawingml/2006/picture">
                   <pic:nvPicPr>
-                    <pic:cNvPr id="3" name="capture-20161103-000707.png"/>
+                    <pic:cNvPr id="13" name="incometureseq (1).png"/>
                     <pic:cNvPicPr/>
                   </pic:nvPicPr>
                   <pic:blipFill>
@@ -153,7 +174,7 @@
                   <pic:spPr>
                     <a:xfrm>
                       <a:off x="0" y="0"/>
-                      <a:ext cx="5517659" cy="2621111"/>
+                      <a:ext cx="5731510" cy="2910840"/>
                     </a:xfrm>
                     <a:prstGeom prst="rect">
                       <a:avLst/>
@@ -170,6 +191,18 @@
       <w:pPr>
         <w:jc w:val="center"/>
       </w:pPr>
+      <w:bookmarkStart w:id="0" w:name="_GoBack"/>
+      <w:bookmarkEnd w:id="0"/>
+    </w:p>
+    <w:p>
+      <w:pPr>
+        <w:jc w:val="center"/>
+      </w:pPr>
+    </w:p>
+    <w:p>
+      <w:pPr>
+        <w:jc w:val="center"/>
+      </w:pPr>
     </w:p>
     <w:p>
       <w:pPr>
@@ -181,9 +214,9 @@
         </w:rPr>
         <w:drawing>
           <wp:inline distT="0" distB="0" distL="0" distR="0">
-            <wp:extent cx="5731510" cy="2798445"/>
-            <wp:effectExtent l="0" t="0" r="2540" b="1905"/>
-            <wp:docPr id="4" name="Grafik 4"/>
+            <wp:extent cx="5731510" cy="2936240"/>
+            <wp:effectExtent l="0" t="0" r="2540" b="0"/>
+            <wp:docPr id="12" name="Grafik 12"/>
             <wp:cNvGraphicFramePr>
               <a:graphicFrameLocks xmlns:a="http://schemas.openxmlformats.org/drawingml/2006/main" noChangeAspect="1"/>
             </wp:cNvGraphicFramePr>
@@ -191,7 +224,7 @@
               <a:graphicData uri="http://schemas.openxmlformats.org/drawingml/2006/picture">
                 <pic:pic xmlns:pic="http://schemas.openxmlformats.org/drawingml/2006/picture">
                   <pic:nvPicPr>
-                    <pic:cNvPr id="4" name="capture-20161102-234846.png"/>
+                    <pic:cNvPr id="12" name="saveincomeseq.png"/>
                     <pic:cNvPicPr/>
                   </pic:nvPicPr>
                   <pic:blipFill>
@@ -209,7 +242,7 @@
                   <pic:spPr>
                     <a:xfrm>
                       <a:off x="0" y="0"/>
-                      <a:ext cx="5731510" cy="2798445"/>
+                      <a:ext cx="5731510" cy="2936240"/>
                     </a:xfrm>
                     <a:prstGeom prst="rect">
                       <a:avLst/>
@@ -226,59 +259,36 @@
       <w:pPr>
         <w:jc w:val="center"/>
       </w:pPr>
-      <w:bookmarkStart w:id="0" w:name="_GoBack"/>
-      <w:bookmarkEnd w:id="0"/>
-    </w:p>
-    <w:p>
-      <w:pPr>
-        <w:jc w:val="center"/>
-      </w:pPr>
-      <w:r>
-        <w:rPr>
-          <w:noProof/>
-        </w:rPr>
-        <w:drawing>
-          <wp:inline distT="0" distB="0" distL="0" distR="0">
-            <wp:extent cx="5731510" cy="2771775"/>
-            <wp:effectExtent l="0" t="0" r="2540" b="9525"/>
-            <wp:docPr id="5" name="Grafik 5"/>
-            <wp:cNvGraphicFramePr>
-              <a:graphicFrameLocks xmlns:a="http://schemas.openxmlformats.org/drawingml/2006/main" noChangeAspect="1"/>
-            </wp:cNvGraphicFramePr>
-            <a:graphic xmlns:a="http://schemas.openxmlformats.org/drawingml/2006/main">
-              <a:graphicData uri="http://schemas.openxmlformats.org/drawingml/2006/picture">
-                <pic:pic xmlns:pic="http://schemas.openxmlformats.org/drawingml/2006/picture">
-                  <pic:nvPicPr>
-                    <pic:cNvPr id="5" name="capture-20161103-001157.png"/>
-                    <pic:cNvPicPr/>
-                  </pic:nvPicPr>
-                  <pic:blipFill>
-                    <a:blip r:embed="rId8">
-                      <a:extLst>
-                        <a:ext uri="{28A0092B-C50C-407E-A947-70E740481C1C}">
-                          <a14:useLocalDpi xmlns:a14="http://schemas.microsoft.com/office/drawing/2010/main" val="0"/>
-                        </a:ext>
-                      </a:extLst>
-                    </a:blip>
-                    <a:stretch>
-                      <a:fillRect/>
-                    </a:stretch>
-                  </pic:blipFill>
-                  <pic:spPr>
-                    <a:xfrm>
-                      <a:off x="0" y="0"/>
-                      <a:ext cx="5731510" cy="2771775"/>
-                    </a:xfrm>
-                    <a:prstGeom prst="rect">
-                      <a:avLst/>
-                    </a:prstGeom>
-                  </pic:spPr>
-                </pic:pic>
-              </a:graphicData>
-            </a:graphic>
-          </wp:inline>
-        </w:drawing>
-      </w:r>
+    </w:p>
+    <w:p>
+      <w:pPr>
+        <w:jc w:val="center"/>
+      </w:pPr>
+    </w:p>
+    <w:p>
+      <w:pPr>
+        <w:jc w:val="center"/>
+      </w:pPr>
+    </w:p>
+    <w:p>
+      <w:pPr>
+        <w:jc w:val="center"/>
+      </w:pPr>
+    </w:p>
+    <w:p>
+      <w:pPr>
+        <w:jc w:val="center"/>
+      </w:pPr>
+    </w:p>
+    <w:p>
+      <w:pPr>
+        <w:jc w:val="center"/>
+      </w:pPr>
+    </w:p>
+    <w:p>
+      <w:pPr>
+        <w:jc w:val="center"/>
+      </w:pPr>
     </w:p>
     <w:sectPr>
       <w:pgSz w:w="11906" w:h="16838"/>

</xml_diff>